<commit_message>
post process working on render to texture
</commit_message>
<xml_diff>
--- a/Good Coursework Example/Good Coursework Example/CMP505-Report.docx
+++ b/Good Coursework Example/Good Coursework Example/CMP505-Report.docx
@@ -1,6 +1,6 @@
 
 <file path=word/document.xml><?xml version="1.0" encoding="utf-8"?>
-<w:document xmlns:wpc="http://schemas.microsoft.com/office/word/2010/wordprocessingCanvas" xmlns:cx="http://schemas.microsoft.com/office/drawing/2014/chartex" xmlns:cx1="http://schemas.microsoft.com/office/drawing/2015/9/8/chartex" xmlns:cx2="http://schemas.microsoft.com/office/drawing/2015/10/21/chartex" xmlns:cx3="http://schemas.microsoft.com/office/drawing/2016/5/9/chartex" xmlns:cx4="http://schemas.microsoft.com/office/drawing/2016/5/10/chartex" xmlns:cx5="http://schemas.microsoft.com/office/drawing/2016/5/11/chartex" xmlns:cx6="http://schemas.microsoft.com/office/drawing/2016/5/12/chartex" xmlns:cx7="http://schemas.microsoft.com/office/drawing/2016/5/13/chartex" xmlns:cx8="http://schemas.microsoft.com/office/drawing/2016/5/14/chartex" xmlns:mc="http://schemas.openxmlformats.org/markup-compatibility/2006" xmlns:aink="http://schemas.microsoft.com/office/drawing/2016/ink" xmlns:am3d="http://schemas.microsoft.com/office/drawing/2017/model3d" xmlns:o="urn:schemas-microsoft-com:office:office" xmlns:r="http://schemas.openxmlformats.org/officeDocument/2006/relationships" xmlns:m="http://schemas.openxmlformats.org/officeDocument/2006/math" xmlns:v="urn:schemas-microsoft-com:vml" xmlns:wp14="http://schemas.microsoft.com/office/word/2010/wordprocessingDrawing" xmlns:wp="http://schemas.openxmlformats.org/drawingml/2006/wordprocessingDrawing" xmlns:w10="urn:schemas-microsoft-com:office:word" xmlns:w="http://schemas.openxmlformats.org/wordprocessingml/2006/main" xmlns:w14="http://schemas.microsoft.com/office/word/2010/wordml" xmlns:w15="http://schemas.microsoft.com/office/word/2012/wordml" xmlns:w16cex="http://schemas.microsoft.com/office/word/2018/wordml/cex" xmlns:w16cid="http://schemas.microsoft.com/office/word/2016/wordml/cid" xmlns:w16="http://schemas.microsoft.com/office/word/2018/wordml" xmlns:w16se="http://schemas.microsoft.com/office/word/2015/wordml/symex" xmlns:wpg="http://schemas.microsoft.com/office/word/2010/wordprocessingGroup" xmlns:wpi="http://schemas.microsoft.com/office/word/2010/wordprocessingInk" xmlns:wne="http://schemas.microsoft.com/office/word/2006/wordml" xmlns:wps="http://schemas.microsoft.com/office/word/2010/wordprocessingShape" mc:Ignorable="w14 w15 w16se w16cid w16 w16cex wp14">
+<w:document xmlns:wpc="http://schemas.microsoft.com/office/word/2010/wordprocessingCanvas" xmlns:cx="http://schemas.microsoft.com/office/drawing/2014/chartex" xmlns:cx1="http://schemas.microsoft.com/office/drawing/2015/9/8/chartex" xmlns:cx2="http://schemas.microsoft.com/office/drawing/2015/10/21/chartex" xmlns:cx3="http://schemas.microsoft.com/office/drawing/2016/5/9/chartex" xmlns:cx4="http://schemas.microsoft.com/office/drawing/2016/5/10/chartex" xmlns:cx5="http://schemas.microsoft.com/office/drawing/2016/5/11/chartex" xmlns:cx6="http://schemas.microsoft.com/office/drawing/2016/5/12/chartex" xmlns:cx7="http://schemas.microsoft.com/office/drawing/2016/5/13/chartex" xmlns:cx8="http://schemas.microsoft.com/office/drawing/2016/5/14/chartex" xmlns:mc="http://schemas.openxmlformats.org/markup-compatibility/2006" xmlns:aink="http://schemas.microsoft.com/office/drawing/2016/ink" xmlns:am3d="http://schemas.microsoft.com/office/drawing/2017/model3d" xmlns:o="urn:schemas-microsoft-com:office:office" xmlns:oel="http://schemas.microsoft.com/office/2019/extlst" xmlns:r="http://schemas.openxmlformats.org/officeDocument/2006/relationships" xmlns:m="http://schemas.openxmlformats.org/officeDocument/2006/math" xmlns:v="urn:schemas-microsoft-com:vml" xmlns:wp14="http://schemas.microsoft.com/office/word/2010/wordprocessingDrawing" xmlns:wp="http://schemas.openxmlformats.org/drawingml/2006/wordprocessingDrawing" xmlns:w10="urn:schemas-microsoft-com:office:word" xmlns:w="http://schemas.openxmlformats.org/wordprocessingml/2006/main" xmlns:w14="http://schemas.microsoft.com/office/word/2010/wordml" xmlns:w15="http://schemas.microsoft.com/office/word/2012/wordml" xmlns:w16cex="http://schemas.microsoft.com/office/word/2018/wordml/cex" xmlns:w16cid="http://schemas.microsoft.com/office/word/2016/wordml/cid" xmlns:w16="http://schemas.microsoft.com/office/word/2018/wordml" xmlns:w16du="http://schemas.microsoft.com/office/word/2023/wordml/word16du" xmlns:w16sdtdh="http://schemas.microsoft.com/office/word/2020/wordml/sdtdatahash" xmlns:w16se="http://schemas.microsoft.com/office/word/2015/wordml/symex" xmlns:wpg="http://schemas.microsoft.com/office/word/2010/wordprocessingGroup" xmlns:wpi="http://schemas.microsoft.com/office/word/2010/wordprocessingInk" xmlns:wne="http://schemas.microsoft.com/office/word/2006/wordml" xmlns:wps="http://schemas.microsoft.com/office/word/2010/wordprocessingShape" mc:Ignorable="w14 w15 w16se w16cid w16 w16cex w16sdtdh w16du wp14">
   <w:body>
     <w:p>
       <w:pPr>
@@ -109,10 +109,15 @@
         <w:jc w:val="both"/>
       </w:pPr>
       <w:r>
-        <w:t xml:space="preserve">Terrain is one of the essential parts of game that makes up virtual world. In order to generate diverse and reasonable terrains, many games use unique world generation algorithms. This application has (1) applied fractal noise to generate low-poly terrain </w:t>
-      </w:r>
-      <w:r>
-        <w:t xml:space="preserve">mesh; (2) implemented ray check to adjust terrain shape; (3) created custom shader to achieve multiple biomes and post-processing effects; (4) integrated </w:t>
+        <w:t xml:space="preserve">Terrain is one of the essential parts of game that makes up virtual world. </w:t>
+      </w:r>
+      <w:proofErr w:type="gramStart"/>
+      <w:r>
+        <w:t>In order to</w:t>
+      </w:r>
+      <w:proofErr w:type="gramEnd"/>
+      <w:r>
+        <w:t xml:space="preserve"> generate diverse and reasonable terrains, many games use unique world generation algorithms. This application has (1) applied fractal noise to generate low-poly terrain mesh; (2) implemented ray check to adjust terrain shape; (3) created custom shader to achieve multiple biomes and post-processing effects; (4) integrated </w:t>
       </w:r>
       <w:proofErr w:type="spellStart"/>
       <w:r>
@@ -120,10 +125,7 @@
       </w:r>
       <w:proofErr w:type="spellEnd"/>
       <w:r>
-        <w:t xml:space="preserve"> for convenient parameter adjustment; (5) optimised user experience with more parameters to contr</w:t>
-      </w:r>
-      <w:r>
-        <w:t>ol the generating and processing. With adjusting parameters, this application can generate random terrain with three different biomes as well as a mini game.</w:t>
+        <w:t xml:space="preserve"> for convenient parameter adjustment; (5) optimised user experience with more parameters to control the generating and processing. With adjusting parameters, this application can generate random terrain with three different biomes as well as a mini game.</w:t>
       </w:r>
     </w:p>
     <w:p>
@@ -169,10 +171,7 @@
         <w:jc w:val="both"/>
       </w:pPr>
       <w:r>
-        <w:t xml:space="preserve">Game industry have paid high efforts on design and art rather than programming. In </w:t>
-      </w:r>
-      <w:r>
-        <w:t>other</w:t>
+        <w:t>Game industry have paid high efforts on design and art rather than programming. In other</w:t>
       </w:r>
       <w:r>
         <w:rPr>
@@ -324,10 +323,7 @@
         <w:t xml:space="preserve"> </w:t>
       </w:r>
       <w:r>
-        <w:t>and Nelson, 2016). Pro</w:t>
-      </w:r>
-      <w:r>
-        <w:t>cedural Content Generation (PCG) can possibly overcome this challenge for its contribution to increase the efficiency of content production for designers and artists. This</w:t>
+        <w:t>and Nelson, 2016). Procedural Content Generation (PCG) can possibly overcome this challenge for its contribution to increase the efficiency of content production for designers and artists. This</w:t>
       </w:r>
       <w:r>
         <w:rPr>
@@ -679,13 +675,7 @@
         <w:rPr>
           <w:sz w:val="24"/>
         </w:rPr>
-        <w:t>translatio</w:t>
-      </w:r>
-      <w:r>
-        <w:rPr>
-          <w:sz w:val="24"/>
-        </w:rPr>
-        <w:t>n.</w:t>
+        <w:t>translation.</w:t>
       </w:r>
     </w:p>
     <w:p>
@@ -712,14 +702,7 @@
           <w:rFonts w:ascii="Cambria Math" w:eastAsia="Cambria Math" w:hAnsi="Cambria Math"/>
           <w:spacing w:val="3"/>
         </w:rPr>
-        <w:t>3</w:t>
-      </w:r>
-      <w:r>
-        <w:rPr>
-          <w:rFonts w:ascii="Cambria Math" w:eastAsia="Cambria Math" w:hAnsi="Cambria Math"/>
-          <w:spacing w:val="3"/>
-        </w:rPr>
-        <w:t>𝑡</w:t>
+        <w:t>3𝑡</w:t>
       </w:r>
       <w:r>
         <w:rPr>
@@ -740,27 +723,14 @@
         <w:rPr>
           <w:rFonts w:ascii="Cambria Math" w:eastAsia="Cambria Math" w:hAnsi="Cambria Math"/>
         </w:rPr>
-        <w:t>−</w:t>
-      </w:r>
-      <w:r>
-        <w:rPr>
-          <w:rFonts w:ascii="Cambria Math" w:eastAsia="Cambria Math" w:hAnsi="Cambria Math"/>
-        </w:rPr>
-        <w:t xml:space="preserve"> </w:t>
+        <w:t xml:space="preserve">− </w:t>
       </w:r>
       <w:r>
         <w:rPr>
           <w:rFonts w:ascii="Cambria Math" w:eastAsia="Cambria Math" w:hAnsi="Cambria Math"/>
           <w:spacing w:val="3"/>
         </w:rPr>
-        <w:t>2</w:t>
-      </w:r>
-      <w:r>
-        <w:rPr>
-          <w:rFonts w:ascii="Cambria Math" w:eastAsia="Cambria Math" w:hAnsi="Cambria Math"/>
-          <w:spacing w:val="3"/>
-        </w:rPr>
-        <w:t>𝑡</w:t>
+        <w:t>2𝑡</w:t>
       </w:r>
       <w:r>
         <w:rPr>
@@ -785,14 +755,7 @@
           <w:rFonts w:ascii="Cambria Math" w:eastAsia="Cambria Math" w:hAnsi="Cambria Math"/>
           <w:spacing w:val="3"/>
         </w:rPr>
-        <w:t>6</w:t>
-      </w:r>
-      <w:r>
-        <w:rPr>
-          <w:rFonts w:ascii="Cambria Math" w:eastAsia="Cambria Math" w:hAnsi="Cambria Math"/>
-          <w:spacing w:val="3"/>
-        </w:rPr>
-        <w:t>𝑡</w:t>
+        <w:t>6𝑡</w:t>
       </w:r>
       <w:r>
         <w:rPr>
@@ -813,27 +776,14 @@
         <w:rPr>
           <w:rFonts w:ascii="Cambria Math" w:eastAsia="Cambria Math" w:hAnsi="Cambria Math"/>
         </w:rPr>
-        <w:t>−</w:t>
-      </w:r>
-      <w:r>
-        <w:rPr>
-          <w:rFonts w:ascii="Cambria Math" w:eastAsia="Cambria Math" w:hAnsi="Cambria Math"/>
-        </w:rPr>
-        <w:t xml:space="preserve"> </w:t>
+        <w:t xml:space="preserve">− </w:t>
       </w:r>
       <w:r>
         <w:rPr>
           <w:rFonts w:ascii="Cambria Math" w:eastAsia="Cambria Math" w:hAnsi="Cambria Math"/>
           <w:spacing w:val="2"/>
         </w:rPr>
-        <w:t>15</w:t>
-      </w:r>
-      <w:r>
-        <w:rPr>
-          <w:rFonts w:ascii="Cambria Math" w:eastAsia="Cambria Math" w:hAnsi="Cambria Math"/>
-          <w:spacing w:val="2"/>
-        </w:rPr>
-        <w:t>𝑡</w:t>
+        <w:t>15𝑡</w:t>
       </w:r>
       <w:r>
         <w:rPr>
@@ -861,14 +811,7 @@
           <w:rFonts w:ascii="Cambria Math" w:eastAsia="Cambria Math" w:hAnsi="Cambria Math"/>
           <w:spacing w:val="2"/>
         </w:rPr>
-        <w:t>10</w:t>
-      </w:r>
-      <w:r>
-        <w:rPr>
-          <w:rFonts w:ascii="Cambria Math" w:eastAsia="Cambria Math" w:hAnsi="Cambria Math"/>
-          <w:spacing w:val="2"/>
-        </w:rPr>
-        <w:t>𝑡</w:t>
+        <w:t>10𝑡</w:t>
       </w:r>
       <w:r>
         <w:rPr>
@@ -1002,9 +945,11 @@
         </w:rPr>
         <w:t xml:space="preserve"> </w:t>
       </w:r>
+      <w:proofErr w:type="gramStart"/>
       <w:r>
         <w:t>use</w:t>
       </w:r>
+      <w:proofErr w:type="gramEnd"/>
     </w:p>
     <w:p>
       <w:pPr>
@@ -1027,10 +972,7 @@
       </w:pPr>
       <w:r>
         <w:lastRenderedPageBreak/>
-        <w:t>adjacent points’ gradient to interpolate a value</w:t>
-      </w:r>
-      <w:r>
-        <w:t>. This can be easily extended to high dimensions. This application use 3D version to generate terrain, which provides rich variety of terrain shape.</w:t>
+        <w:t>adjacent points’ gradient to interpolate a value. This can be easily extended to high dimensions. This application use 3D version to generate terrain, which provides rich variety of terrain shape.</w:t>
       </w:r>
     </w:p>
     <w:p>
@@ -1050,10 +992,13 @@
         <w:jc w:val="both"/>
       </w:pPr>
       <w:r>
-        <w:t>Perlin noise is useful in computing fire, cloud and other complex texture. Since each point can be compute</w:t>
-      </w:r>
-      <w:r>
-        <w:t>d independently, GPU technology can be used to accelerate the generation.</w:t>
+        <w:t xml:space="preserve">Perlin noise is useful in computing fire, </w:t>
+      </w:r>
+      <w:r>
+        <w:t>cloud,</w:t>
+      </w:r>
+      <w:r>
+        <w:t xml:space="preserve"> and other complex texture. Since each point can be computed independently, GPU technology can be used to accelerate the generation.</w:t>
       </w:r>
     </w:p>
     <w:p>
@@ -1107,6 +1052,7 @@
         <w:ind w:left="120" w:right="154"/>
         <w:jc w:val="both"/>
       </w:pPr>
+      <w:proofErr w:type="gramStart"/>
       <w:r>
         <w:t>In</w:t>
       </w:r>
@@ -1128,6 +1074,7 @@
       <w:r>
         <w:t>to</w:t>
       </w:r>
+      <w:proofErr w:type="gramEnd"/>
       <w:r>
         <w:rPr>
           <w:spacing w:val="-4"/>
@@ -1430,13 +1377,7 @@
         <w:rPr>
           <w:sz w:val="24"/>
         </w:rPr>
-        <w:t>Octaves means the number of additi</w:t>
-      </w:r>
-      <w:r>
-        <w:rPr>
-          <w:sz w:val="24"/>
-        </w:rPr>
-        <w:t>on times of successive noise</w:t>
+        <w:t>Octaves means the number of addition times of successive noise</w:t>
       </w:r>
       <w:r>
         <w:rPr>
@@ -1736,10 +1677,7 @@
         <w:t xml:space="preserve"> </w:t>
       </w:r>
       <w:r>
-        <w:t>p</w:t>
-      </w:r>
-      <w:r>
-        <w:t>ipeline.</w:t>
+        <w:t>pipeline.</w:t>
       </w:r>
       <w:r>
         <w:rPr>
@@ -1873,7 +1811,15 @@
         <w:jc w:val="both"/>
       </w:pPr>
       <w:r>
-        <w:t>texture buffer in GPU. This render texture then go through multiple shader passes before displaying it to the screen.</w:t>
+        <w:t xml:space="preserve">texture buffer in GPU. This render texture then </w:t>
+      </w:r>
+      <w:proofErr w:type="gramStart"/>
+      <w:r>
+        <w:t>go</w:t>
+      </w:r>
+      <w:proofErr w:type="gramEnd"/>
+      <w:r>
+        <w:t xml:space="preserve"> through multiple shader passes before displaying it to the screen.</w:t>
       </w:r>
     </w:p>
     <w:p>
@@ -1893,10 +1839,7 @@
         <w:jc w:val="both"/>
       </w:pPr>
       <w:r>
-        <w:t>This application implemented bloom effect introduced on the lecture. Bloom is commonly used in combination with high dynamic range render</w:t>
-      </w:r>
-      <w:r>
-        <w:t>ing (HDRR). This application has six parameters to control the bloom effects separately.</w:t>
+        <w:t>This application implemented bloom effect introduced on the lecture. Bloom is commonly used in combination with high dynamic range rendering (HDRR). This application has six parameters to control the bloom effects separately.</w:t>
       </w:r>
     </w:p>
     <w:p>
@@ -1952,11 +1895,13 @@
         <w:jc w:val="both"/>
       </w:pPr>
       <w:r>
-        <w:t>Ray intersection is an essential technique in game interaction, especially in physics system. Through the ray intersection of the object bounding box</w:t>
-      </w:r>
-      <w:r>
-        <w:t>, it can be judged whether the objects overlap, and make corresponding changes: collision or adhesion. Ray intersection is also used in other part. For example, robots use infrared and other</w:t>
-      </w:r>
+        <w:t xml:space="preserve">Ray intersection is an essential technique in game interaction, especially in physics system. Through the ray intersection of the object bounding box, it can be judged whether the objects overlap, and make corresponding changes: collision or adhesion. Ray intersection is also used in other part. For example, robots use infrared and </w:t>
+      </w:r>
+      <w:proofErr w:type="gramStart"/>
+      <w:r>
+        <w:t>other</w:t>
+      </w:r>
+      <w:proofErr w:type="gramEnd"/>
     </w:p>
     <w:p>
       <w:pPr>
@@ -1978,10 +1923,7 @@
       </w:pPr>
       <w:r>
         <w:lastRenderedPageBreak/>
-        <w:t>sensing equipment to avoid obstacles. Similarly, pa</w:t>
-      </w:r>
-      <w:r>
-        <w:t>th navigation and pathfinding in games</w:t>
+        <w:t>sensing equipment to avoid obstacles. Similarly, path navigation and pathfinding in games</w:t>
       </w:r>
       <w:r>
         <w:rPr>
@@ -2175,15 +2117,14 @@
         <w:t xml:space="preserve">Dear </w:t>
       </w:r>
       <w:proofErr w:type="spellStart"/>
+      <w:proofErr w:type="gramStart"/>
       <w:r>
         <w:t>ImGui</w:t>
       </w:r>
       <w:proofErr w:type="spellEnd"/>
-      <w:r>
-        <w:t xml:space="preserve"> is a bloat-free graphical user interface library for C++. It is fast, portable, renderer agnostic and self-contained (no external dependencies).</w:t>
-      </w:r>
-      <w:r>
-        <w:t xml:space="preserve"> (</w:t>
+      <w:proofErr w:type="gramEnd"/>
+      <w:r>
+        <w:t xml:space="preserve"> is a bloat-free graphical user interface library for C++. It is fast, portable, renderer agnostic and self-contained (no external dependencies). (</w:t>
       </w:r>
       <w:proofErr w:type="spellStart"/>
       <w:r>
@@ -2711,13 +2652,7 @@
         <w:rPr>
           <w:sz w:val="24"/>
         </w:rPr>
-        <w:t>Press “Alt</w:t>
-      </w:r>
-      <w:r>
-        <w:rPr>
-          <w:sz w:val="24"/>
-        </w:rPr>
-        <w:t>” + “Enter” to switch screen mode between window mode and full screen</w:t>
+        <w:t>Press “Alt” + “Enter” to switch screen mode between window mode and full screen</w:t>
       </w:r>
       <w:r>
         <w:rPr>
@@ -2844,7 +2779,15 @@
         <w:jc w:val="both"/>
       </w:pPr>
       <w:r>
-        <w:t xml:space="preserve">Fractal noise, multiple biomes and GUI control were implemented in the last version. In order to complete the gameplay, making this application interactable, ray check is implemented in </w:t>
+        <w:t xml:space="preserve">Fractal noise, multiple biomes and GUI control were implemented in the last version. </w:t>
+      </w:r>
+      <w:proofErr w:type="gramStart"/>
+      <w:r>
+        <w:t>In order to</w:t>
+      </w:r>
+      <w:proofErr w:type="gramEnd"/>
+      <w:r>
+        <w:t xml:space="preserve"> complete the gameplay, making this application interactable, ray check is implemented in </w:t>
       </w:r>
       <w:r>
         <w:rPr>
@@ -2853,10 +2796,15 @@
         <w:t xml:space="preserve">Game </w:t>
       </w:r>
       <w:r>
-        <w:t>class. The intersection of rays can be used to detect the interac</w:t>
-      </w:r>
-      <w:r>
-        <w:t>tion between the rays emitted from a specific point and the environment. In addition, three pixel shaders are implemented to achieve post-processing effects. The realization</w:t>
+        <w:t xml:space="preserve">class. The intersection of rays can be used to detect the interaction between the rays emitted from a specific point and the environment. In addition, </w:t>
+      </w:r>
+      <w:proofErr w:type="gramStart"/>
+      <w:r>
+        <w:t>three pixel</w:t>
+      </w:r>
+      <w:proofErr w:type="gramEnd"/>
+      <w:r>
+        <w:t xml:space="preserve"> shaders are implemented to achieve post-processing effects. The realization</w:t>
       </w:r>
       <w:r>
         <w:rPr>
@@ -2973,10 +2921,7 @@
         <w:t xml:space="preserve"> </w:t>
       </w:r>
       <w:r>
-        <w:t>polish work</w:t>
-      </w:r>
-      <w:r>
-        <w:t>s such as input and components optimise are done to improve</w:t>
+        <w:t>polish works such as input and components optimise are done to improve</w:t>
       </w:r>
       <w:r>
         <w:rPr>
@@ -3057,7 +3002,23 @@
       </w:r>
       <w:proofErr w:type="spellEnd"/>
       <w:r>
-        <w:t xml:space="preserve"> for GUI interaction. Application are developed based on last version submitted. Scripts structure are showed in Figure 4.</w:t>
+        <w:t xml:space="preserve"> for GUI interaction. Application </w:t>
+      </w:r>
+      <w:proofErr w:type="gramStart"/>
+      <w:r>
+        <w:t>are</w:t>
+      </w:r>
+      <w:proofErr w:type="gramEnd"/>
+      <w:r>
+        <w:t xml:space="preserve"> developed based on last version submitted. Scripts </w:t>
+      </w:r>
+      <w:proofErr w:type="gramStart"/>
+      <w:r>
+        <w:t>structure</w:t>
+      </w:r>
+      <w:proofErr w:type="gramEnd"/>
+      <w:r>
+        <w:t xml:space="preserve"> are showed in Figure 4.</w:t>
       </w:r>
     </w:p>
     <w:p>
@@ -3132,10 +3093,7 @@
         <w:jc w:val="both"/>
       </w:pPr>
       <w:r>
-        <w:t>Fi</w:t>
-      </w:r>
-      <w:r>
-        <w:t>gure 4. Application class structure.</w:t>
+        <w:t>Figure 4. Application class structure.</w:t>
       </w:r>
     </w:p>
     <w:p>
@@ -3190,7 +3148,15 @@
         <w:jc w:val="both"/>
       </w:pPr>
       <w:r>
-        <w:t>Ray intersection consists of two parts, the ray and the measured area. The main difficulty lies in the transformation of the coordinate system.</w:t>
+        <w:t xml:space="preserve">Ray intersection consists of two parts, the </w:t>
+      </w:r>
+      <w:proofErr w:type="gramStart"/>
+      <w:r>
+        <w:t>ray</w:t>
+      </w:r>
+      <w:proofErr w:type="gramEnd"/>
+      <w:r>
+        <w:t xml:space="preserve"> and the measured area. The main difficulty lies in the transformation of the coordinate system.</w:t>
       </w:r>
     </w:p>
     <w:p>
@@ -3222,10 +3188,7 @@
         <w:t xml:space="preserve"> </w:t>
       </w:r>
       <w:r>
-        <w:t>cl</w:t>
-      </w:r>
-      <w:r>
-        <w:t>ick.</w:t>
+        <w:t>click.</w:t>
       </w:r>
       <w:r>
         <w:rPr>
@@ -3389,11 +3352,13 @@
         <w:jc w:val="both"/>
       </w:pPr>
       <w:r>
-        <w:t>Ideall</w:t>
-      </w:r>
-      <w:r>
-        <w:t>y, the ray test function could be integrated into camera class or be in the physics system. This application put this function in the main class for convenience, because the three conversion matrices can be accessed directly in the main class</w:t>
-      </w:r>
+        <w:t xml:space="preserve">Ideally, the ray test function could be integrated into camera class or be in the physics system. This application put this function in the main class for convenience, because the three conversion matrices can be accessed directly in the main </w:t>
+      </w:r>
+      <w:proofErr w:type="gramStart"/>
+      <w:r>
+        <w:t>class</w:t>
+      </w:r>
+      <w:proofErr w:type="gramEnd"/>
     </w:p>
     <w:p>
       <w:pPr>
@@ -3428,10 +3393,7 @@
         <w:t xml:space="preserve"> </w:t>
       </w:r>
       <w:r>
-        <w:t>func</w:t>
-      </w:r>
-      <w:r>
-        <w:t xml:space="preserve">tion is called in </w:t>
+        <w:t xml:space="preserve">function is called in </w:t>
       </w:r>
       <w:r>
         <w:rPr>
@@ -3440,8 +3402,17 @@
         <w:t xml:space="preserve">Update </w:t>
       </w:r>
       <w:r>
-        <w:t xml:space="preserve">function when ray test is active. In function, two point were created in clip coordinates. Their world position can be obtained through a convenient function provided by </w:t>
-      </w:r>
+        <w:t xml:space="preserve">function when ray test is active. In function, two </w:t>
+      </w:r>
+      <w:proofErr w:type="gramStart"/>
+      <w:r>
+        <w:t>point</w:t>
+      </w:r>
+      <w:proofErr w:type="gramEnd"/>
+      <w:r>
+        <w:t xml:space="preserve"> were created in clip coordinates. Their world position can be obtained through a convenient function provided by </w:t>
+      </w:r>
+      <w:proofErr w:type="gramStart"/>
       <w:r>
         <w:rPr>
           <w:i/>
@@ -3449,6 +3420,7 @@
         <w:t>DirectX::</w:t>
       </w:r>
       <w:proofErr w:type="spellStart"/>
+      <w:proofErr w:type="gramEnd"/>
       <w:r>
         <w:rPr>
           <w:i/>
@@ -3463,10 +3435,7 @@
         <w:t xml:space="preserve">. </w:t>
       </w:r>
       <w:r>
-        <w:t>Using world matrix, view matrix and proj</w:t>
-      </w:r>
-      <w:r>
-        <w:t xml:space="preserve">ection matrix, viewport of camera can </w:t>
+        <w:t xml:space="preserve">Using world matrix, view matrix and projection matrix, viewport of camera can </w:t>
       </w:r>
       <w:proofErr w:type="spellStart"/>
       <w:r>
@@ -3645,10 +3614,7 @@
         <w:t xml:space="preserve">Input </w:t>
       </w:r>
       <w:r>
-        <w:t xml:space="preserve">class to support interaction. Now it can handle left </w:t>
-      </w:r>
-      <w:r>
-        <w:t>mouse click and record mouse position.</w:t>
+        <w:t>class to support interaction. Now it can handle left mouse click and record mouse position.</w:t>
       </w:r>
     </w:p>
     <w:p>
@@ -4058,10 +4024,7 @@
         <w:t xml:space="preserve">VS_BLUR_PARAMETERS </w:t>
       </w:r>
       <w:r>
-        <w:t>based on screen pixel. This a</w:t>
-      </w:r>
-      <w:r>
-        <w:t>llows Gaussian blur to have a consistent effect in different pixel images. The weight coefficient is obtained by the formula of a Gaussian function in one</w:t>
+        <w:t>based on screen pixel. This allows Gaussian blur to have a consistent effect in different pixel images. The weight coefficient is obtained by the formula of a Gaussian function in one</w:t>
       </w:r>
       <w:r>
         <w:rPr>
@@ -4239,15 +4202,7 @@
           <w:w w:val="105"/>
           <w:sz w:val="17"/>
         </w:rPr>
-        <w:t>2</w:t>
-      </w:r>
-      <w:r>
-        <w:rPr>
-          <w:rFonts w:ascii="Cambria Math" w:eastAsia="Cambria Math" w:hAnsi="Cambria Math"/>
-          <w:w w:val="105"/>
-          <w:sz w:val="17"/>
-        </w:rPr>
-        <w:t>𝜋𝜎</w:t>
+        <w:t>2𝜋𝜎</w:t>
       </w:r>
       <w:r>
         <w:rPr>
@@ -4330,16 +4285,9 @@
           <w:w w:val="105"/>
           <w:sz w:val="14"/>
         </w:rPr>
-        <w:t>2</w:t>
-      </w:r>
-      <w:r>
-        <w:rPr>
-          <w:rFonts w:ascii="Cambria Math" w:eastAsia="Cambria Math" w:hAnsi="Cambria Math"/>
-          <w:w w:val="105"/>
-          <w:sz w:val="14"/>
-        </w:rPr>
-        <w:t>𝜎</w:t>
-      </w:r>
+        <w:t>2𝜎</w:t>
+      </w:r>
+      <w:proofErr w:type="gramStart"/>
       <w:r>
         <w:rPr>
           <w:rFonts w:ascii="Cambria Math" w:eastAsia="Cambria Math" w:hAnsi="Cambria Math"/>
@@ -4357,6 +4305,7 @@
         </w:rPr>
         <w:t>,</w:t>
       </w:r>
+      <w:proofErr w:type="gramEnd"/>
     </w:p>
     <w:p>
       <w:pPr>
@@ -4501,9 +4450,11 @@
         </w:rPr>
         <w:t xml:space="preserve"> </w:t>
       </w:r>
+      <w:proofErr w:type="gramStart"/>
       <w:r>
         <w:t>So</w:t>
       </w:r>
+      <w:proofErr w:type="gramEnd"/>
       <w:r>
         <w:rPr>
           <w:spacing w:val="-8"/>
@@ -4671,13 +4622,7 @@
         <w:rPr>
           <w:sz w:val="24"/>
         </w:rPr>
-        <w:t>E</w:t>
-      </w:r>
-      <w:r>
-        <w:rPr>
-          <w:sz w:val="24"/>
-        </w:rPr>
-        <w:t xml:space="preserve">ach shader is loaded in </w:t>
+        <w:t xml:space="preserve">Each shader is loaded in </w:t>
       </w:r>
       <w:proofErr w:type="spellStart"/>
       <w:r>
@@ -4800,13 +4745,7 @@
         <w:rPr>
           <w:sz w:val="24"/>
         </w:rPr>
-        <w:t>The address of the parameter ca</w:t>
-      </w:r>
-      <w:r>
-        <w:rPr>
-          <w:sz w:val="24"/>
-        </w:rPr>
-        <w:t>che is also bound in this</w:t>
+        <w:t>The address of the parameter cache is also bound in this</w:t>
       </w:r>
       <w:r>
         <w:rPr>
@@ -4916,10 +4855,15 @@
       </w:r>
       <w:proofErr w:type="spellEnd"/>
       <w:r>
-        <w:t>, horizontal blur, vertical blur and merge processing, to obtain the final bloom effect. Each step is stored with a corresponding texture, whi</w:t>
-      </w:r>
-      <w:r>
-        <w:t>ch plays a key role in the debugging</w:t>
+        <w:t xml:space="preserve">, horizontal blur, vertical </w:t>
+      </w:r>
+      <w:proofErr w:type="gramStart"/>
+      <w:r>
+        <w:t>blur</w:t>
+      </w:r>
+      <w:proofErr w:type="gramEnd"/>
+      <w:r>
+        <w:t xml:space="preserve"> and merge processing, to obtain the final bloom effect. Each step is stored with a corresponding texture, which plays a key role in the debugging</w:t>
       </w:r>
       <w:r>
         <w:rPr>
@@ -4990,10 +4934,7 @@
         <w:jc w:val="both"/>
       </w:pPr>
       <w:r>
-        <w:t>Added additio</w:t>
-      </w:r>
-      <w:r>
-        <w:t>nal height adjustment parameters, separating the binding of biome and height. Allows the generator to generate more types of terrain, such as basins.</w:t>
+        <w:t>Added additional height adjustment parameters, separating the binding of biome and height. Allows the generator to generate more types of terrain, such as basins.</w:t>
       </w:r>
     </w:p>
     <w:p>
@@ -5437,10 +5378,7 @@
       </w:r>
       <w:proofErr w:type="spellEnd"/>
       <w:r>
-        <w:t xml:space="preserve"> areas well. Figure 7 illustrate the relationship between formula parameters and blur degree. Figure 8 shows the textu</w:t>
-      </w:r>
-      <w:r>
-        <w:t>res of each shader pass.</w:t>
+        <w:t xml:space="preserve"> areas well. Figure 7 illustrate the relationship between formula parameters and blur degree. Figure 8 shows the textures of each shader pass.</w:t>
       </w:r>
     </w:p>
     <w:p>
@@ -6137,10 +6075,7 @@
         <w:t xml:space="preserve"> </w:t>
       </w:r>
       <w:r>
-        <w:t>used in video editing, post-processing rendering and other scenes. Through the processing of the threshold, application can effec</w:t>
-      </w:r>
-      <w:r>
-        <w:t>tively and conveniently control the processing</w:t>
+        <w:t>used in video editing, post-processing rendering and other scenes. Through the processing of the threshold, application can effectively and conveniently control the processing</w:t>
       </w:r>
       <w:r>
         <w:rPr>
@@ -6297,30 +6232,13 @@
         <w:t xml:space="preserve"> </w:t>
       </w:r>
       <w:r>
-        <w:t>corresponding increase in GPU overhead</w:t>
-      </w:r>
-      <w:r>
-        <w:t xml:space="preserve">. Through multi-step rendering, game makers can use three- dimensional models to create pixel animations, greatly saving development costs </w:t>
+        <w:t xml:space="preserve">corresponding increase in GPU overhead. Through multi-step rendering, game makers can use three- dimensional models to create pixel animations, greatly saving development costs </w:t>
       </w:r>
       <w:r>
         <w:rPr>
           <w:spacing w:val="-5"/>
         </w:rPr>
-        <w:t>(</w:t>
-      </w:r>
-      <w:proofErr w:type="spellStart"/>
-      <w:r>
-        <w:rPr>
-          <w:spacing w:val="-5"/>
-        </w:rPr>
-        <w:t>Vasseur</w:t>
-      </w:r>
-      <w:proofErr w:type="spellEnd"/>
-      <w:r>
-        <w:rPr>
-          <w:spacing w:val="-5"/>
-        </w:rPr>
-        <w:t>,</w:t>
+        <w:t>(Vasseur,</w:t>
       </w:r>
       <w:r>
         <w:t xml:space="preserve"> 2018).</w:t>
@@ -6379,10 +6297,7 @@
         <w:jc w:val="both"/>
       </w:pPr>
       <w:r>
-        <w:t>Still did not complete the water simulati</w:t>
-      </w:r>
-      <w:r>
-        <w:t>on. It was originally planned to use multiple sine</w:t>
+        <w:t>Still did not complete the water simulation. It was originally planned to use multiple sine</w:t>
       </w:r>
       <w:r>
         <w:rPr>
@@ -6507,9 +6422,11 @@
         </w:rPr>
         <w:t xml:space="preserve"> </w:t>
       </w:r>
+      <w:proofErr w:type="gramStart"/>
       <w:r>
         <w:t>management</w:t>
       </w:r>
+      <w:proofErr w:type="gramEnd"/>
     </w:p>
     <w:p>
       <w:pPr>
@@ -6531,10 +6448,7 @@
       </w:pPr>
       <w:r>
         <w:lastRenderedPageBreak/>
-        <w:t xml:space="preserve">and method expansion of the shader class were not well completed, the program could not correctly handle the </w:t>
-      </w:r>
-      <w:r>
-        <w:t>lighting and water surface materials. The uneven flow of the water surface can also be achieved with Perlin noise.</w:t>
+        <w:t>and method expansion of the shader class were not well completed, the program could not correctly handle the lighting and water surface materials. The uneven flow of the water surface can also be achieved with Perlin noise.</w:t>
       </w:r>
     </w:p>
     <w:p>
@@ -6574,10 +6488,7 @@
         <w:jc w:val="both"/>
       </w:pPr>
       <w:r>
-        <w:t>With the development of th</w:t>
-      </w:r>
-      <w:r>
-        <w:t>e application, the game class becomes gradually bloated, which leads to higher coupling of some functions. Need to do further decoupling and structural separation of applications.</w:t>
+        <w:t>With the development of the application, the game class becomes gradually bloated, which leads to higher coupling of some functions. Need to do further decoupling and structural separation of applications.</w:t>
       </w:r>
     </w:p>
     <w:p>
@@ -6731,10 +6642,7 @@
       </w:r>
       <w:proofErr w:type="spellEnd"/>
       <w:r>
-        <w:t xml:space="preserve"> to interact. The new version optimizes some functions of the </w:t>
-      </w:r>
-      <w:r>
-        <w:t>old version and adds post- processing, ray detection functions and a mini game. Experiment has explored the</w:t>
+        <w:t xml:space="preserve"> to interact. The new version optimizes some functions of the old version and adds post- processing, ray detection functions and a mini game. Experiment has explored the</w:t>
       </w:r>
       <w:r>
         <w:rPr>
@@ -6866,13 +6774,7 @@
         <w:rPr>
           <w:spacing w:val="-3"/>
         </w:rPr>
-        <w:t>s</w:t>
-      </w:r>
-      <w:r>
-        <w:rPr>
-          <w:spacing w:val="-3"/>
-        </w:rPr>
-        <w:t>hader.</w:t>
+        <w:t>shader.</w:t>
       </w:r>
     </w:p>
     <w:p>
@@ -7050,10 +6952,7 @@
         <w:ind w:left="120"/>
       </w:pPr>
       <w:r>
-        <w:t>Luna, F. (2012)</w:t>
-      </w:r>
-      <w:r>
-        <w:t xml:space="preserve"> Introduction to 3D game programming with DirectX 11. Stylus Publishing, LLC.</w:t>
+        <w:t>Luna, F. (2012) Introduction to 3D game programming with DirectX 11. Stylus Publishing, LLC.</w:t>
       </w:r>
     </w:p>
     <w:p>
@@ -7168,10 +7067,7 @@
       </w:pPr>
       <w:r>
         <w:lastRenderedPageBreak/>
-        <w:t xml:space="preserve">28 </w:t>
-      </w:r>
-      <w:r>
-        <w:t>April 2020).</w:t>
+        <w:t>28 April 2020).</w:t>
       </w:r>
     </w:p>
     <w:p>
@@ -7237,10 +7133,7 @@
       </w:r>
       <w:proofErr w:type="spellEnd"/>
       <w:r>
-        <w:t xml:space="preserve"> (no date) Tutorial 36: </w:t>
-      </w:r>
-      <w:r>
-        <w:t xml:space="preserve">Blur. Available at: </w:t>
+        <w:t xml:space="preserve"> (no date) Tutorial 36: Blur. Available at: </w:t>
       </w:r>
       <w:hyperlink r:id="rId26">
         <w:r>
@@ -7294,13 +7187,8 @@
         <w:spacing w:line="271" w:lineRule="auto"/>
         <w:ind w:left="120"/>
       </w:pPr>
-      <w:proofErr w:type="spellStart"/>
-      <w:r>
-        <w:t>Vasseur</w:t>
-      </w:r>
-      <w:proofErr w:type="spellEnd"/>
-      <w:r>
-        <w:t>, T. (2018) Art Design Deep Dive: Using a 3D pipeline for 2D animation in Dead Cells. Available at:</w:t>
+      <w:r>
+        <w:t>Vasseur, T. (2018) Art Design Deep Dive: Using a 3D pipeline for 2D animation in Dead Cells. Available at:</w:t>
       </w:r>
     </w:p>
     <w:p>
@@ -7323,14 +7211,7 @@
             <w:color w:val="0462C1"/>
             <w:u w:val="single" w:color="0462C1"/>
           </w:rPr>
-          <w:t>https://ww</w:t>
-        </w:r>
-        <w:r>
-          <w:rPr>
-            <w:color w:val="0462C1"/>
-            <w:u w:val="single" w:color="0462C1"/>
-          </w:rPr>
-          <w:t>w.gamasutra.com/view/news/313026/Art_Design_Deep_Dive_Using_a_3D</w:t>
+          <w:t>https://www.gamasutra.com/view/news/313026/Art_Design_Deep_Dive_Using_a_3D</w:t>
         </w:r>
       </w:hyperlink>
     </w:p>
@@ -7356,10 +7237,7 @@
         </w:r>
       </w:hyperlink>
       <w:r>
-        <w:t>(Accesse</w:t>
-      </w:r>
-      <w:r>
-        <w:t>d: 28 April 2020).</w:t>
+        <w:t>(Accessed: 28 April 2020).</w:t>
       </w:r>
     </w:p>
     <w:p>
@@ -7428,10 +7306,7 @@
         <w:ind w:left="120" w:right="917"/>
       </w:pPr>
       <w:r>
-        <w:t xml:space="preserve">Wikipedia (2011) Programmable </w:t>
-      </w:r>
-      <w:r>
-        <w:t xml:space="preserve">3d-pipeline [fig.]. Available at: </w:t>
+        <w:t xml:space="preserve">Wikipedia (2011) Programmable 3d-pipeline [fig.]. Available at: </w:t>
       </w:r>
       <w:r>
         <w:rPr>
@@ -7460,7 +7335,7 @@
 </file>
 
 <file path=word/numbering.xml><?xml version="1.0" encoding="utf-8"?>
-<w:numbering xmlns:wpc="http://schemas.microsoft.com/office/word/2010/wordprocessingCanvas" xmlns:cx="http://schemas.microsoft.com/office/drawing/2014/chartex" xmlns:cx1="http://schemas.microsoft.com/office/drawing/2015/9/8/chartex" xmlns:cx2="http://schemas.microsoft.com/office/drawing/2015/10/21/chartex" xmlns:cx3="http://schemas.microsoft.com/office/drawing/2016/5/9/chartex" xmlns:cx4="http://schemas.microsoft.com/office/drawing/2016/5/10/chartex" xmlns:cx5="http://schemas.microsoft.com/office/drawing/2016/5/11/chartex" xmlns:cx6="http://schemas.microsoft.com/office/drawing/2016/5/12/chartex" xmlns:cx7="http://schemas.microsoft.com/office/drawing/2016/5/13/chartex" xmlns:cx8="http://schemas.microsoft.com/office/drawing/2016/5/14/chartex" xmlns:mc="http://schemas.openxmlformats.org/markup-compatibility/2006" xmlns:aink="http://schemas.microsoft.com/office/drawing/2016/ink" xmlns:am3d="http://schemas.microsoft.com/office/drawing/2017/model3d" xmlns:o="urn:schemas-microsoft-com:office:office" xmlns:r="http://schemas.openxmlformats.org/officeDocument/2006/relationships" xmlns:m="http://schemas.openxmlformats.org/officeDocument/2006/math" xmlns:v="urn:schemas-microsoft-com:vml" xmlns:wp14="http://schemas.microsoft.com/office/word/2010/wordprocessingDrawing" xmlns:wp="http://schemas.openxmlformats.org/drawingml/2006/wordprocessingDrawing" xmlns:w10="urn:schemas-microsoft-com:office:word" xmlns:w="http://schemas.openxmlformats.org/wordprocessingml/2006/main" xmlns:w14="http://schemas.microsoft.com/office/word/2010/wordml" xmlns:w15="http://schemas.microsoft.com/office/word/2012/wordml" xmlns:w16cex="http://schemas.microsoft.com/office/word/2018/wordml/cex" xmlns:w16cid="http://schemas.microsoft.com/office/word/2016/wordml/cid" xmlns:w16="http://schemas.microsoft.com/office/word/2018/wordml" xmlns:w16se="http://schemas.microsoft.com/office/word/2015/wordml/symex" xmlns:wpg="http://schemas.microsoft.com/office/word/2010/wordprocessingGroup" xmlns:wpi="http://schemas.microsoft.com/office/word/2010/wordprocessingInk" xmlns:wne="http://schemas.microsoft.com/office/word/2006/wordml" xmlns:wps="http://schemas.microsoft.com/office/word/2010/wordprocessingShape" mc:Ignorable="w14 w15 w16se w16cid w16 w16cex wp14">
+<w:numbering xmlns:wpc="http://schemas.microsoft.com/office/word/2010/wordprocessingCanvas" xmlns:cx="http://schemas.microsoft.com/office/drawing/2014/chartex" xmlns:cx1="http://schemas.microsoft.com/office/drawing/2015/9/8/chartex" xmlns:cx2="http://schemas.microsoft.com/office/drawing/2015/10/21/chartex" xmlns:cx3="http://schemas.microsoft.com/office/drawing/2016/5/9/chartex" xmlns:cx4="http://schemas.microsoft.com/office/drawing/2016/5/10/chartex" xmlns:cx5="http://schemas.microsoft.com/office/drawing/2016/5/11/chartex" xmlns:cx6="http://schemas.microsoft.com/office/drawing/2016/5/12/chartex" xmlns:cx7="http://schemas.microsoft.com/office/drawing/2016/5/13/chartex" xmlns:cx8="http://schemas.microsoft.com/office/drawing/2016/5/14/chartex" xmlns:mc="http://schemas.openxmlformats.org/markup-compatibility/2006" xmlns:aink="http://schemas.microsoft.com/office/drawing/2016/ink" xmlns:am3d="http://schemas.microsoft.com/office/drawing/2017/model3d" xmlns:o="urn:schemas-microsoft-com:office:office" xmlns:oel="http://schemas.microsoft.com/office/2019/extlst" xmlns:r="http://schemas.openxmlformats.org/officeDocument/2006/relationships" xmlns:m="http://schemas.openxmlformats.org/officeDocument/2006/math" xmlns:v="urn:schemas-microsoft-com:vml" xmlns:wp14="http://schemas.microsoft.com/office/word/2010/wordprocessingDrawing" xmlns:wp="http://schemas.openxmlformats.org/drawingml/2006/wordprocessingDrawing" xmlns:w10="urn:schemas-microsoft-com:office:word" xmlns:w="http://schemas.openxmlformats.org/wordprocessingml/2006/main" xmlns:w14="http://schemas.microsoft.com/office/word/2010/wordml" xmlns:w15="http://schemas.microsoft.com/office/word/2012/wordml" xmlns:w16cex="http://schemas.microsoft.com/office/word/2018/wordml/cex" xmlns:w16cid="http://schemas.microsoft.com/office/word/2016/wordml/cid" xmlns:w16="http://schemas.microsoft.com/office/word/2018/wordml" xmlns:w16du="http://schemas.microsoft.com/office/word/2023/wordml/word16du" xmlns:w16sdtdh="http://schemas.microsoft.com/office/word/2020/wordml/sdtdatahash" xmlns:w16se="http://schemas.microsoft.com/office/word/2015/wordml/symex" xmlns:wpg="http://schemas.microsoft.com/office/word/2010/wordprocessingGroup" xmlns:wpi="http://schemas.microsoft.com/office/word/2010/wordprocessingInk" xmlns:wne="http://schemas.microsoft.com/office/word/2006/wordml" xmlns:wps="http://schemas.microsoft.com/office/word/2010/wordprocessingShape" mc:Ignorable="w14 w15 w16se w16cid w16 w16cex w16sdtdh w16du wp14">
   <w:abstractNum w:abstractNumId="0" w15:restartNumberingAfterBreak="0">
     <w:nsid w:val="0EA469CD"/>
     <w:multiLevelType w:val="multilevel"/>
@@ -7713,17 +7588,17 @@
       </w:rPr>
     </w:lvl>
   </w:abstractNum>
-  <w:num w:numId="1">
+  <w:num w:numId="1" w16cid:durableId="946083980">
     <w:abstractNumId w:val="0"/>
   </w:num>
-  <w:num w:numId="2">
+  <w:num w:numId="2" w16cid:durableId="1165245412">
     <w:abstractNumId w:val="1"/>
   </w:num>
 </w:numbering>
 </file>
 
 <file path=word/styles.xml><?xml version="1.0" encoding="utf-8"?>
-<w:styles xmlns:mc="http://schemas.openxmlformats.org/markup-compatibility/2006" xmlns:r="http://schemas.openxmlformats.org/officeDocument/2006/relationships" xmlns:w="http://schemas.openxmlformats.org/wordprocessingml/2006/main" xmlns:w14="http://schemas.microsoft.com/office/word/2010/wordml" xmlns:w15="http://schemas.microsoft.com/office/word/2012/wordml" xmlns:w16cex="http://schemas.microsoft.com/office/word/2018/wordml/cex" xmlns:w16cid="http://schemas.microsoft.com/office/word/2016/wordml/cid" xmlns:w16="http://schemas.microsoft.com/office/word/2018/wordml" xmlns:w16se="http://schemas.microsoft.com/office/word/2015/wordml/symex" mc:Ignorable="w14 w15 w16se w16cid w16 w16cex">
+<w:styles xmlns:mc="http://schemas.openxmlformats.org/markup-compatibility/2006" xmlns:r="http://schemas.openxmlformats.org/officeDocument/2006/relationships" xmlns:w="http://schemas.openxmlformats.org/wordprocessingml/2006/main" xmlns:w14="http://schemas.microsoft.com/office/word/2010/wordml" xmlns:w15="http://schemas.microsoft.com/office/word/2012/wordml" xmlns:w16cex="http://schemas.microsoft.com/office/word/2018/wordml/cex" xmlns:w16cid="http://schemas.microsoft.com/office/word/2016/wordml/cid" xmlns:w16="http://schemas.microsoft.com/office/word/2018/wordml" xmlns:w16du="http://schemas.microsoft.com/office/word/2023/wordml/word16du" xmlns:w16sdtdh="http://schemas.microsoft.com/office/word/2020/wordml/sdtdatahash" xmlns:w16se="http://schemas.microsoft.com/office/word/2015/wordml/symex" mc:Ignorable="w14 w15 w16se w16cid w16 w16cex w16sdtdh w16du">
   <w:docDefaults>
     <w:rPrDefault>
       <w:rPr>

</xml_diff>